<commit_message>
added instructions on what pages need to be coded in the IA text doc
</commit_message>
<xml_diff>
--- a/IAnavigation.docx
+++ b/IAnavigation.docx
@@ -60,11 +60,13 @@
             <w:pPr>
               <w:rPr>
                 <w:b/>
+                <w:color w:val="FF0000"/>
               </w:rPr>
             </w:pPr>
             <w:r>
               <w:rPr>
                 <w:b/>
+                <w:color w:val="FF0000"/>
               </w:rPr>
               <w:t>Academics</w:t>
             </w:r>
@@ -133,7 +135,15 @@
             <w:tcW w:w="1915" w:type="dxa"/>
           </w:tcPr>
           <w:p>
-            <w:r>
+            <w:pPr>
+              <w:rPr>
+                <w:color w:val="FF0000"/>
+              </w:rPr>
+            </w:pPr>
+            <w:r>
+              <w:rPr>
+                <w:color w:val="FF0000"/>
+              </w:rPr>
               <w:t>Undergraduate Degrees</w:t>
             </w:r>
           </w:p>
@@ -607,6 +617,78 @@
         </w:tc>
       </w:tr>
     </w:tbl>
+    <w:p/>
+    <w:p/>
+    <w:p>
+      <w:pPr>
+        <w:rPr>
+          <w:color w:val="FF0000"/>
+        </w:rPr>
+      </w:pPr>
+      <w:r>
+        <w:rPr>
+          <w:color w:val="FF0000"/>
+        </w:rPr>
+        <w:t>Home-&gt;Ac</w:t>
+      </w:r>
+      <w:r>
+        <w:rPr>
+          <w:color w:val="FF0000"/>
+        </w:rPr>
+        <w:t>ademics-&gt;Undergraduate Degrees</w:t>
+      </w:r>
+    </w:p>
+    <w:p>
+      <w:pPr>
+        <w:rPr>
+          <w:color w:val="FF0000"/>
+        </w:rPr>
+      </w:pPr>
+      <w:r>
+        <w:rPr>
+          <w:color w:val="FF0000"/>
+        </w:rPr>
+        <w:t xml:space="preserve">^For this scenario (Gray,S1) we will need these 3 pages </w:t>
+      </w:r>
+      <w:r>
+        <w:rPr>
+          <w:color w:val="FF0000"/>
+        </w:rPr>
+        <w:t xml:space="preserve">to be </w:t>
+      </w:r>
+      <w:r>
+        <w:rPr>
+          <w:color w:val="FF0000"/>
+        </w:rPr>
+        <w:t>completely coded</w:t>
+      </w:r>
+    </w:p>
+    <w:p>
+      <w:pPr>
+        <w:rPr>
+          <w:color w:val="FF0000"/>
+        </w:rPr>
+      </w:pPr>
+      <w:r>
+        <w:rPr>
+          <w:color w:val="FF0000"/>
+        </w:rPr>
+        <w:t>Undergraduate degrees will list all the available majors and their degrees</w:t>
+      </w:r>
+    </w:p>
+    <w:p>
+      <w:pPr>
+        <w:rPr>
+          <w:color w:val="FF0000"/>
+        </w:rPr>
+      </w:pPr>
+      <w:r>
+        <w:rPr>
+          <w:color w:val="FF0000"/>
+        </w:rPr>
+        <w:t>The links on the home page that are not part of the scenario will be linked to static high fidelity wireframes of those redesigned pages</w:t>
+      </w:r>
+    </w:p>
     <w:p/>
     <w:sectPr>
       <w:pgSz w:w="12240" w:h="15840"/>

</xml_diff>

<commit_message>
The instructions for the wireframes are in the IA navigation doc. I also put an example wireframe that you can base yours off of.
</commit_message>
<xml_diff>
--- a/IAnavigation.docx
+++ b/IAnavigation.docx
@@ -24,11 +24,13 @@
             <w:pPr>
               <w:rPr>
                 <w:b/>
+                <w:color w:val="0000FF"/>
               </w:rPr>
             </w:pPr>
             <w:r>
               <w:rPr>
                 <w:b/>
+                <w:color w:val="0000FF"/>
               </w:rPr>
               <w:t>About</w:t>
             </w:r>
@@ -42,11 +44,13 @@
             <w:pPr>
               <w:rPr>
                 <w:b/>
+                <w:color w:val="0000FF"/>
               </w:rPr>
             </w:pPr>
             <w:r>
               <w:rPr>
                 <w:b/>
+                <w:color w:val="0000FF"/>
               </w:rPr>
               <w:t>Admissions</w:t>
             </w:r>
@@ -80,11 +84,13 @@
             <w:pPr>
               <w:rPr>
                 <w:b/>
+                <w:color w:val="0000FF"/>
               </w:rPr>
             </w:pPr>
             <w:r>
               <w:rPr>
                 <w:b/>
+                <w:color w:val="0000FF"/>
               </w:rPr>
               <w:t>Athletics</w:t>
             </w:r>
@@ -98,11 +104,13 @@
             <w:pPr>
               <w:rPr>
                 <w:b/>
+                <w:color w:val="0000FF"/>
               </w:rPr>
             </w:pPr>
             <w:r>
               <w:rPr>
                 <w:b/>
+                <w:color w:val="0000FF"/>
               </w:rPr>
               <w:t>Research</w:t>
             </w:r>
@@ -163,7 +171,15 @@
             <w:tcW w:w="1916" w:type="dxa"/>
           </w:tcPr>
           <w:p>
-            <w:r>
+            <w:pPr>
+              <w:rPr>
+                <w:color w:val="0000FF"/>
+              </w:rPr>
+            </w:pPr>
+            <w:r>
+              <w:rPr>
+                <w:color w:val="0000FF"/>
+              </w:rPr>
               <w:t>Undergraduate Research</w:t>
             </w:r>
           </w:p>
@@ -331,7 +347,15 @@
             <w:tcW w:w="1915" w:type="dxa"/>
           </w:tcPr>
           <w:p>
-            <w:r>
+            <w:pPr>
+              <w:rPr>
+                <w:color w:val="0000FF"/>
+              </w:rPr>
+            </w:pPr>
+            <w:r>
+              <w:rPr>
+                <w:color w:val="0000FF"/>
+              </w:rPr>
               <w:t>Careers</w:t>
             </w:r>
           </w:p>
@@ -341,7 +365,15 @@
             <w:tcW w:w="1915" w:type="dxa"/>
           </w:tcPr>
           <w:p>
-            <w:r>
+            <w:pPr>
+              <w:rPr>
+                <w:color w:val="0000FF"/>
+              </w:rPr>
+            </w:pPr>
+            <w:r>
+              <w:rPr>
+                <w:color w:val="0000FF"/>
+              </w:rPr>
               <w:t>International</w:t>
             </w:r>
           </w:p>
@@ -379,7 +411,15 @@
             <w:tcW w:w="1915" w:type="dxa"/>
           </w:tcPr>
           <w:p>
-            <w:r>
+            <w:pPr>
+              <w:rPr>
+                <w:color w:val="0000FF"/>
+              </w:rPr>
+            </w:pPr>
+            <w:r>
+              <w:rPr>
+                <w:color w:val="0000FF"/>
+              </w:rPr>
               <w:t>Policies and Important Info</w:t>
             </w:r>
           </w:p>
@@ -389,7 +429,15 @@
             <w:tcW w:w="1915" w:type="dxa"/>
           </w:tcPr>
           <w:p>
-            <w:r>
+            <w:pPr>
+              <w:rPr>
+                <w:color w:val="0000FF"/>
+              </w:rPr>
+            </w:pPr>
+            <w:r>
+              <w:rPr>
+                <w:color w:val="0000FF"/>
+              </w:rPr>
               <w:t>Cost</w:t>
             </w:r>
           </w:p>
@@ -447,7 +495,15 @@
             <w:tcW w:w="1915" w:type="dxa"/>
           </w:tcPr>
           <w:p>
-            <w:r>
+            <w:pPr>
+              <w:rPr>
+                <w:color w:val="0000FF"/>
+              </w:rPr>
+            </w:pPr>
+            <w:r>
+              <w:rPr>
+                <w:color w:val="0000FF"/>
+              </w:rPr>
               <w:t>List of Classes</w:t>
             </w:r>
           </w:p>
@@ -525,7 +581,15 @@
             <w:tcW w:w="1915" w:type="dxa"/>
           </w:tcPr>
           <w:p>
-            <w:r>
+            <w:pPr>
+              <w:rPr>
+                <w:color w:val="0000FF"/>
+              </w:rPr>
+            </w:pPr>
+            <w:r>
+              <w:rPr>
+                <w:color w:val="0000FF"/>
+              </w:rPr>
               <w:t>Campus Tours</w:t>
             </w:r>
           </w:p>
@@ -570,7 +634,15 @@
             <w:tcW w:w="1915" w:type="dxa"/>
           </w:tcPr>
           <w:p>
-            <w:r>
+            <w:pPr>
+              <w:rPr>
+                <w:color w:val="0000FF"/>
+              </w:rPr>
+            </w:pPr>
+            <w:r>
+              <w:rPr>
+                <w:color w:val="0000FF"/>
+              </w:rPr>
               <w:t>Prospective Students</w:t>
             </w:r>
           </w:p>
@@ -580,7 +652,15 @@
             <w:tcW w:w="1915" w:type="dxa"/>
           </w:tcPr>
           <w:p>
-            <w:r>
+            <w:pPr>
+              <w:rPr>
+                <w:color w:val="0000FF"/>
+              </w:rPr>
+            </w:pPr>
+            <w:r>
+              <w:rPr>
+                <w:color w:val="0000FF"/>
+              </w:rPr>
               <w:t>Current Students</w:t>
             </w:r>
           </w:p>
@@ -600,7 +680,15 @@
             <w:tcW w:w="1915" w:type="dxa"/>
           </w:tcPr>
           <w:p>
-            <w:r>
+            <w:pPr>
+              <w:rPr>
+                <w:color w:val="0000FF"/>
+              </w:rPr>
+            </w:pPr>
+            <w:r>
+              <w:rPr>
+                <w:color w:val="0000FF"/>
+              </w:rPr>
               <w:t>Alumni</w:t>
             </w:r>
           </w:p>
@@ -610,7 +698,15 @@
             <w:tcW w:w="1916" w:type="dxa"/>
           </w:tcPr>
           <w:p>
-            <w:r>
+            <w:pPr>
+              <w:rPr>
+                <w:color w:val="0000FF"/>
+              </w:rPr>
+            </w:pPr>
+            <w:r>
+              <w:rPr>
+                <w:color w:val="0000FF"/>
+              </w:rPr>
               <w:t>Parents and Friends</w:t>
             </w:r>
           </w:p>
@@ -618,67 +714,93 @@
       </w:tr>
     </w:tbl>
     <w:p/>
-    <w:p/>
     <w:p>
       <w:pPr>
         <w:rPr>
-          <w:color w:val="FF0000"/>
+          <w:color w:val="0000FF"/>
         </w:rPr>
       </w:pPr>
       <w:r>
         <w:rPr>
-          <w:color w:val="FF0000"/>
-        </w:rPr>
-        <w:t>Home-&gt;Ac</w:t>
-      </w:r>
-      <w:r>
-        <w:rPr>
-          <w:color w:val="FF0000"/>
-        </w:rPr>
-        <w:t>ademics-&gt;Undergraduate Degrees</w:t>
+          <w:color w:val="0000FF"/>
+        </w:rPr>
+        <w:t>Blue = Wireframe</w:t>
       </w:r>
     </w:p>
     <w:p>
       <w:pPr>
         <w:rPr>
-          <w:color w:val="FF0000"/>
+          <w:color w:val="0000FF"/>
         </w:rPr>
       </w:pPr>
       <w:r>
         <w:rPr>
-          <w:color w:val="FF0000"/>
-        </w:rPr>
-        <w:t xml:space="preserve">^For this scenario (Gray,S1) we will need these 3 pages </w:t>
-      </w:r>
-      <w:r>
-        <w:rPr>
-          <w:color w:val="FF0000"/>
-        </w:rPr>
-        <w:t xml:space="preserve">to be </w:t>
-      </w:r>
-      <w:r>
-        <w:rPr>
-          <w:color w:val="FF0000"/>
-        </w:rPr>
-        <w:t>completely coded</w:t>
+          <w:color w:val="0000FF"/>
+        </w:rPr>
+        <w:t>For all wireframes: Make sure to put the main nav bar on each page. The nav bar must also be active (we’ll do this by either image mapping or dividing the picture into pieces and linking the individual sections separately)</w:t>
+      </w:r>
+      <w:r>
+        <w:rPr>
+          <w:color w:val="0000FF"/>
+        </w:rPr>
+        <w:t>. Remember to make all the pages consistent with one another</w:t>
       </w:r>
     </w:p>
     <w:p>
       <w:pPr>
         <w:rPr>
-          <w:color w:val="FF0000"/>
+          <w:color w:val="0000FF"/>
         </w:rPr>
       </w:pPr>
       <w:r>
         <w:rPr>
-          <w:color w:val="FF0000"/>
-        </w:rPr>
-        <w:t>Undergraduate degrees will list all the available majors and their degrees</w:t>
+          <w:color w:val="0000FF"/>
+        </w:rPr>
+        <w:t xml:space="preserve">For the first level wireframes(About, Admissions…) , put the sub navigation elements onto a nav menu on the left. </w:t>
       </w:r>
     </w:p>
     <w:p>
       <w:pPr>
         <w:rPr>
+          <w:color w:val="0000FF"/>
+        </w:rPr>
+      </w:pPr>
+      <w:r>
+        <w:rPr>
+          <w:color w:val="0000FF"/>
+        </w:rPr>
+        <w:t xml:space="preserve">For the second level wireframes, try to model the page after the actual gsu page but improve its presentation. These pages are unique to the site and  have to be modeled individually. </w:t>
+      </w:r>
+    </w:p>
+    <w:p>
+      <w:pPr>
+        <w:rPr>
+          <w:color w:val="0000FF"/>
+        </w:rPr>
+      </w:pPr>
+      <w:r>
+        <w:rPr>
+          <w:color w:val="0000FF"/>
+        </w:rPr>
+        <w:t>I’ll put up an example (List of Classes) on git.</w:t>
+      </w:r>
+      <w:r>
+        <w:rPr>
+          <w:color w:val="0000FF"/>
+        </w:rPr>
+        <w:t xml:space="preserve"> For this I took out the image because it was distracting.</w:t>
+      </w:r>
+    </w:p>
+    <w:p>
+      <w:pPr>
+        <w:rPr>
+          <w:color w:val="0000FF"/>
+        </w:rPr>
+      </w:pPr>
+    </w:p>
+    <w:p>
+      <w:pPr>
+        <w:rPr>
           <w:color w:val="FF0000"/>
         </w:rPr>
       </w:pPr>
@@ -686,7 +808,89 @@
         <w:rPr>
           <w:color w:val="FF0000"/>
         </w:rPr>
+        <w:t>Home-&gt;Ac</w:t>
+      </w:r>
+      <w:r>
+        <w:rPr>
+          <w:color w:val="FF0000"/>
+        </w:rPr>
+        <w:t>ademics-&gt;Undergraduate Degrees</w:t>
+      </w:r>
+    </w:p>
+    <w:p>
+      <w:pPr>
+        <w:rPr>
+          <w:color w:val="FF0000"/>
+        </w:rPr>
+      </w:pPr>
+      <w:r>
+        <w:rPr>
+          <w:color w:val="FF0000"/>
+        </w:rPr>
+        <w:t xml:space="preserve">^For this scenario (Gray,S1) we will need these 3 pages </w:t>
+      </w:r>
+      <w:r>
+        <w:rPr>
+          <w:color w:val="FF0000"/>
+        </w:rPr>
+        <w:t xml:space="preserve">to be </w:t>
+      </w:r>
+      <w:r>
+        <w:rPr>
+          <w:color w:val="FF0000"/>
+        </w:rPr>
+        <w:t>completely coded</w:t>
+      </w:r>
+    </w:p>
+    <w:p>
+      <w:pPr>
+        <w:rPr>
+          <w:color w:val="FF0000"/>
+        </w:rPr>
+      </w:pPr>
+      <w:r>
+        <w:rPr>
+          <w:color w:val="FF0000"/>
+        </w:rPr>
+        <w:t>Undergraduate degrees will list all the available majors and their degrees</w:t>
+      </w:r>
+      <w:r>
+        <w:rPr>
+          <w:color w:val="FF0000"/>
+        </w:rPr>
+        <w:t xml:space="preserve"> in separate dropdown menus</w:t>
+      </w:r>
+    </w:p>
+    <w:p>
+      <w:pPr>
+        <w:rPr>
+          <w:color w:val="FF0000"/>
+        </w:rPr>
+      </w:pPr>
+      <w:r>
+        <w:rPr>
+          <w:color w:val="FF0000"/>
+        </w:rPr>
         <w:t>The links on the home page that are not part of the scenario will be linked to static high fidelity wireframes of those redesigned pages</w:t>
+      </w:r>
+      <w:r>
+        <w:rPr>
+          <w:color w:val="FF0000"/>
+        </w:rPr>
+        <w:t xml:space="preserve"> </w:t>
+      </w:r>
+    </w:p>
+    <w:p>
+      <w:pPr>
+        <w:rPr>
+          <w:color w:val="FF0000"/>
+        </w:rPr>
+      </w:pPr>
+      <w:r>
+        <w:rPr>
+          <w:color w:val="FF0000"/>
+        </w:rPr>
+        <w:t>ALL LINKS ON THE HOME PAGE MUST BE ACTIVE. THE HOME PAGE IS WHAT THEY WILL FOCUS AND GRADE US THE MOST ON.</w:t>
       </w:r>
     </w:p>
     <w:p/>

</xml_diff>